<commit_message>
Falta o 1d e o 2e no relatorio
</commit_message>
<xml_diff>
--- a/Relatorio1.docx
+++ b/Relatorio1.docx
@@ -24,7 +24,7 @@
                     <pic:cNvPicPr/>
                   </pic:nvPicPr>
                   <pic:blipFill>
-                    <a:blip r:embed="rId5">
+                    <a:blip r:embed="rId6">
                       <a:extLst>
                         <a:ext uri="{28A0092B-C50C-407E-A947-70E740481C1C}">
                           <a14:useLocalDpi xmlns:a14="http://schemas.microsoft.com/office/drawing/2010/main" val="0"/>
@@ -275,6 +275,482 @@
           <w:b/>
         </w:rPr>
         <w:lastRenderedPageBreak/>
+        <w:t>Exercício 1</w:t>
+      </w:r>
+      <w:r>
+        <w:rPr>
+          <w:b/>
+        </w:rPr>
+        <w:t>:</w:t>
+      </w:r>
+    </w:p>
+    <w:p>
+      <w:r>
+        <w:t>a)</w:t>
+      </w:r>
+    </w:p>
+    <w:p>
+      <w:r>
+        <w:rPr>
+          <w:noProof/>
+          <w:lang w:eastAsia="pt-PT"/>
+        </w:rPr>
+        <w:drawing>
+          <wp:inline distT="0" distB="0" distL="0" distR="0">
+            <wp:extent cx="5400040" cy="532130"/>
+            <wp:effectExtent l="0" t="0" r="0" b="1270"/>
+            <wp:docPr id="3" name="Imagem 3"/>
+            <wp:cNvGraphicFramePr>
+              <a:graphicFrameLocks xmlns:a="http://schemas.openxmlformats.org/drawingml/2006/main" noChangeAspect="1"/>
+            </wp:cNvGraphicFramePr>
+            <a:graphic xmlns:a="http://schemas.openxmlformats.org/drawingml/2006/main">
+              <a:graphicData uri="http://schemas.openxmlformats.org/drawingml/2006/picture">
+                <pic:pic xmlns:pic="http://schemas.openxmlformats.org/drawingml/2006/picture">
+                  <pic:nvPicPr>
+                    <pic:cNvPr id="3" name="EnderecoVirtual.png"/>
+                    <pic:cNvPicPr/>
+                  </pic:nvPicPr>
+                  <pic:blipFill>
+                    <a:blip r:embed="rId7">
+                      <a:extLst>
+                        <a:ext uri="{28A0092B-C50C-407E-A947-70E740481C1C}">
+                          <a14:useLocalDpi xmlns:a14="http://schemas.microsoft.com/office/drawing/2010/main" val="0"/>
+                        </a:ext>
+                      </a:extLst>
+                    </a:blip>
+                    <a:stretch>
+                      <a:fillRect/>
+                    </a:stretch>
+                  </pic:blipFill>
+                  <pic:spPr>
+                    <a:xfrm>
+                      <a:off x="0" y="0"/>
+                      <a:ext cx="5400040" cy="532130"/>
+                    </a:xfrm>
+                    <a:prstGeom prst="rect">
+                      <a:avLst/>
+                    </a:prstGeom>
+                  </pic:spPr>
+                </pic:pic>
+              </a:graphicData>
+            </a:graphic>
+          </wp:inline>
+        </w:drawing>
+      </w:r>
+    </w:p>
+    <w:p>
+      <w:r>
+        <w:t xml:space="preserve">-4 </w:t>
+      </w:r>
+      <w:proofErr w:type="spellStart"/>
+      <w:r>
+        <w:t>KiB</w:t>
+      </w:r>
+      <w:proofErr w:type="spellEnd"/>
+      <w:r>
+        <w:t xml:space="preserve"> -&gt; </w:t>
+      </w:r>
+      <m:oMath>
+        <m:sSup>
+          <m:sSupPr>
+            <m:ctrlPr>
+              <w:rPr>
+                <w:rFonts w:ascii="Cambria Math" w:hAnsi="Cambria Math"/>
+              </w:rPr>
+            </m:ctrlPr>
+          </m:sSupPr>
+          <m:e>
+            <m:r>
+              <m:rPr>
+                <m:sty m:val="p"/>
+              </m:rPr>
+              <w:rPr>
+                <w:rFonts w:ascii="Cambria Math" w:hAnsi="Cambria Math"/>
+              </w:rPr>
+              <m:t>2</m:t>
+            </m:r>
+          </m:e>
+          <m:sup>
+            <m:r>
+              <m:rPr>
+                <m:sty m:val="p"/>
+              </m:rPr>
+              <w:rPr>
+                <w:rFonts w:ascii="Cambria Math" w:hAnsi="Cambria Math"/>
+              </w:rPr>
+              <m:t>12</m:t>
+            </m:r>
+          </m:sup>
+        </m:sSup>
+      </m:oMath>
+      <w:r>
+        <w:t xml:space="preserve"> -&gt;12 bits de offset</w:t>
+      </w:r>
+    </w:p>
+    <w:p>
+      <w:pPr>
+        <w:rPr>
+          <w:rFonts w:eastAsiaTheme="minorEastAsia"/>
+        </w:rPr>
+      </w:pPr>
+      <w:r>
+        <w:t xml:space="preserve">-Endereço da </w:t>
+      </w:r>
+      <w:proofErr w:type="gramStart"/>
+      <w:r>
+        <w:t>tabela :</w:t>
+      </w:r>
+      <w:proofErr w:type="gramEnd"/>
+      <w:r>
+        <w:t xml:space="preserve">   </w:t>
+      </w:r>
+      <m:oMath>
+        <m:f>
+          <m:fPr>
+            <m:ctrlPr>
+              <w:rPr>
+                <w:rFonts w:ascii="Cambria Math" w:hAnsi="Cambria Math"/>
+                <w:i/>
+              </w:rPr>
+            </m:ctrlPr>
+          </m:fPr>
+          <m:num>
+            <m:r>
+              <w:rPr>
+                <w:rFonts w:ascii="Cambria Math" w:hAnsi="Cambria Math"/>
+              </w:rPr>
+              <m:t>4 KiB</m:t>
+            </m:r>
+          </m:num>
+          <m:den>
+            <m:r>
+              <w:rPr>
+                <w:rFonts w:ascii="Cambria Math" w:hAnsi="Cambria Math"/>
+              </w:rPr>
+              <m:t>8 Bytes</m:t>
+            </m:r>
+          </m:den>
+        </m:f>
+      </m:oMath>
+      <w:r>
+        <w:rPr>
+          <w:rFonts w:eastAsiaTheme="minorEastAsia"/>
+        </w:rPr>
+        <w:t xml:space="preserve">  = </w:t>
+      </w:r>
+      <m:oMath>
+        <m:f>
+          <m:fPr>
+            <m:ctrlPr>
+              <w:rPr>
+                <w:rFonts w:ascii="Cambria Math" w:eastAsiaTheme="minorEastAsia" w:hAnsi="Cambria Math"/>
+                <w:i/>
+              </w:rPr>
+            </m:ctrlPr>
+          </m:fPr>
+          <m:num>
+            <m:sSup>
+              <m:sSupPr>
+                <m:ctrlPr>
+                  <w:rPr>
+                    <w:rFonts w:ascii="Cambria Math" w:hAnsi="Cambria Math"/>
+                  </w:rPr>
+                </m:ctrlPr>
+              </m:sSupPr>
+              <m:e>
+                <m:r>
+                  <m:rPr>
+                    <m:sty m:val="p"/>
+                  </m:rPr>
+                  <w:rPr>
+                    <w:rFonts w:ascii="Cambria Math" w:hAnsi="Cambria Math"/>
+                  </w:rPr>
+                  <m:t>2</m:t>
+                </m:r>
+              </m:e>
+              <m:sup>
+                <m:r>
+                  <m:rPr>
+                    <m:sty m:val="p"/>
+                  </m:rPr>
+                  <w:rPr>
+                    <w:rFonts w:ascii="Cambria Math" w:hAnsi="Cambria Math"/>
+                  </w:rPr>
+                  <m:t>12</m:t>
+                </m:r>
+              </m:sup>
+            </m:sSup>
+            <m:r>
+              <m:rPr>
+                <m:sty m:val="p"/>
+              </m:rPr>
+              <w:rPr>
+                <w:rFonts w:ascii="Cambria Math" w:hAnsi="Cambria Math"/>
+              </w:rPr>
+              <m:t xml:space="preserve"> </m:t>
+            </m:r>
+          </m:num>
+          <m:den>
+            <m:sSup>
+              <m:sSupPr>
+                <m:ctrlPr>
+                  <w:rPr>
+                    <w:rFonts w:ascii="Cambria Math" w:hAnsi="Cambria Math"/>
+                  </w:rPr>
+                </m:ctrlPr>
+              </m:sSupPr>
+              <m:e>
+                <m:r>
+                  <m:rPr>
+                    <m:sty m:val="p"/>
+                  </m:rPr>
+                  <w:rPr>
+                    <w:rFonts w:ascii="Cambria Math" w:hAnsi="Cambria Math"/>
+                  </w:rPr>
+                  <m:t>2</m:t>
+                </m:r>
+              </m:e>
+              <m:sup>
+                <m:r>
+                  <m:rPr>
+                    <m:sty m:val="p"/>
+                  </m:rPr>
+                  <w:rPr>
+                    <w:rFonts w:ascii="Cambria Math" w:hAnsi="Cambria Math"/>
+                  </w:rPr>
+                  <m:t>8</m:t>
+                </m:r>
+              </m:sup>
+            </m:sSup>
+            <m:r>
+              <m:rPr>
+                <m:sty m:val="p"/>
+              </m:rPr>
+              <w:rPr>
+                <w:rFonts w:ascii="Cambria Math" w:hAnsi="Cambria Math"/>
+              </w:rPr>
+              <m:t xml:space="preserve"> </m:t>
+            </m:r>
+          </m:den>
+        </m:f>
+      </m:oMath>
+      <w:r>
+        <w:rPr>
+          <w:rFonts w:eastAsiaTheme="minorEastAsia"/>
+        </w:rPr>
+        <w:t xml:space="preserve"> = </w:t>
+      </w:r>
+      <m:oMath>
+        <m:sSup>
+          <m:sSupPr>
+            <m:ctrlPr>
+              <w:rPr>
+                <w:rFonts w:ascii="Cambria Math" w:hAnsi="Cambria Math"/>
+              </w:rPr>
+            </m:ctrlPr>
+          </m:sSupPr>
+          <m:e>
+            <m:r>
+              <m:rPr>
+                <m:sty m:val="p"/>
+              </m:rPr>
+              <w:rPr>
+                <w:rFonts w:ascii="Cambria Math" w:hAnsi="Cambria Math"/>
+              </w:rPr>
+              <m:t>2</m:t>
+            </m:r>
+          </m:e>
+          <m:sup>
+            <m:r>
+              <m:rPr>
+                <m:sty m:val="p"/>
+              </m:rPr>
+              <w:rPr>
+                <w:rFonts w:ascii="Cambria Math" w:hAnsi="Cambria Math"/>
+              </w:rPr>
+              <m:t>9</m:t>
+            </m:r>
+          </m:sup>
+        </m:sSup>
+      </m:oMath>
+      <w:r>
+        <w:rPr>
+          <w:rFonts w:eastAsiaTheme="minorEastAsia"/>
+        </w:rPr>
+        <w:t xml:space="preserve"> -&gt; 9 bits de endereço</w:t>
+      </w:r>
+    </w:p>
+    <w:p>
+      <w:pPr>
+        <w:rPr>
+          <w:rFonts w:eastAsiaTheme="minorEastAsia"/>
+        </w:rPr>
+      </w:pPr>
+      <w:r>
+        <w:rPr>
+          <w:rFonts w:eastAsiaTheme="minorEastAsia"/>
+        </w:rPr>
+        <w:t xml:space="preserve">b) 38 bits do endereço físico </w:t>
+      </w:r>
+      <w:r>
+        <w:rPr>
+          <w:rFonts w:eastAsiaTheme="minorEastAsia"/>
+        </w:rPr>
+        <w:t>presente na tabela</w:t>
+      </w:r>
+      <w:proofErr w:type="gramStart"/>
+      <w:r>
+        <w:rPr>
+          <w:rFonts w:eastAsiaTheme="minorEastAsia"/>
+        </w:rPr>
+        <w:t>+</w:t>
+      </w:r>
+      <w:proofErr w:type="gramEnd"/>
+      <w:r>
+        <w:rPr>
+          <w:rFonts w:eastAsiaTheme="minorEastAsia"/>
+        </w:rPr>
+        <w:t xml:space="preserve"> 12 de offset = 50 bits </w:t>
+      </w:r>
+      <w:r>
+        <w:rPr>
+          <w:rFonts w:eastAsiaTheme="minorEastAsia"/>
+        </w:rPr>
+        <w:t>de endereço físico</w:t>
+      </w:r>
+    </w:p>
+    <w:p>
+      <w:pPr>
+        <w:rPr>
+          <w:rFonts w:eastAsiaTheme="minorEastAsia"/>
+        </w:rPr>
+      </w:pPr>
+      <m:oMath>
+        <m:sSup>
+          <m:sSupPr>
+            <m:ctrlPr>
+              <w:rPr>
+                <w:rFonts w:ascii="Cambria Math" w:hAnsi="Cambria Math"/>
+              </w:rPr>
+            </m:ctrlPr>
+          </m:sSupPr>
+          <m:e>
+            <m:r>
+              <m:rPr>
+                <m:sty m:val="p"/>
+              </m:rPr>
+              <w:rPr>
+                <w:rFonts w:ascii="Cambria Math" w:hAnsi="Cambria Math"/>
+              </w:rPr>
+              <m:t>2</m:t>
+            </m:r>
+          </m:e>
+          <m:sup>
+            <m:r>
+              <m:rPr>
+                <m:sty m:val="p"/>
+              </m:rPr>
+              <w:rPr>
+                <w:rFonts w:ascii="Cambria Math" w:hAnsi="Cambria Math"/>
+              </w:rPr>
+              <m:t>50</m:t>
+            </m:r>
+          </m:sup>
+        </m:sSup>
+      </m:oMath>
+      <w:r>
+        <w:rPr>
+          <w:rFonts w:eastAsiaTheme="minorEastAsia"/>
+        </w:rPr>
+        <w:t xml:space="preserve"> -&gt; 1 </w:t>
+      </w:r>
+      <w:proofErr w:type="spellStart"/>
+      <w:r>
+        <w:rPr>
+          <w:rFonts w:eastAsiaTheme="minorEastAsia"/>
+        </w:rPr>
+        <w:t>PetaByte</w:t>
+      </w:r>
+      <w:proofErr w:type="spellEnd"/>
+      <w:r>
+        <w:rPr>
+          <w:rFonts w:eastAsiaTheme="minorEastAsia"/>
+        </w:rPr>
+        <w:t xml:space="preserve"> de memoria Física</w:t>
+      </w:r>
+    </w:p>
+    <w:p>
+      <w:pPr>
+        <w:rPr>
+          <w:rFonts w:eastAsiaTheme="minorEastAsia"/>
+        </w:rPr>
+      </w:pPr>
+      <w:r>
+        <w:rPr>
+          <w:rFonts w:eastAsiaTheme="minorEastAsia"/>
+        </w:rPr>
+        <w:t>c)</w:t>
+      </w:r>
+    </w:p>
+    <w:p>
+      <w:r>
+        <w:rPr>
+          <w:noProof/>
+          <w:lang w:eastAsia="pt-PT"/>
+        </w:rPr>
+        <w:drawing>
+          <wp:inline distT="0" distB="0" distL="0" distR="0">
+            <wp:extent cx="5400040" cy="643890"/>
+            <wp:effectExtent l="0" t="0" r="0" b="3810"/>
+            <wp:docPr id="4" name="Imagem 4"/>
+            <wp:cNvGraphicFramePr>
+              <a:graphicFrameLocks xmlns:a="http://schemas.openxmlformats.org/drawingml/2006/main" noChangeAspect="1"/>
+            </wp:cNvGraphicFramePr>
+            <a:graphic xmlns:a="http://schemas.openxmlformats.org/drawingml/2006/main">
+              <a:graphicData uri="http://schemas.openxmlformats.org/drawingml/2006/picture">
+                <pic:pic xmlns:pic="http://schemas.openxmlformats.org/drawingml/2006/picture">
+                  <pic:nvPicPr>
+                    <pic:cNvPr id="4" name="1c.png"/>
+                    <pic:cNvPicPr/>
+                  </pic:nvPicPr>
+                  <pic:blipFill>
+                    <a:blip r:embed="rId8">
+                      <a:extLst>
+                        <a:ext uri="{28A0092B-C50C-407E-A947-70E740481C1C}">
+                          <a14:useLocalDpi xmlns:a14="http://schemas.microsoft.com/office/drawing/2010/main" val="0"/>
+                        </a:ext>
+                      </a:extLst>
+                    </a:blip>
+                    <a:stretch>
+                      <a:fillRect/>
+                    </a:stretch>
+                  </pic:blipFill>
+                  <pic:spPr>
+                    <a:xfrm>
+                      <a:off x="0" y="0"/>
+                      <a:ext cx="5400040" cy="643890"/>
+                    </a:xfrm>
+                    <a:prstGeom prst="rect">
+                      <a:avLst/>
+                    </a:prstGeom>
+                  </pic:spPr>
+                </pic:pic>
+              </a:graphicData>
+            </a:graphic>
+          </wp:inline>
+        </w:drawing>
+      </w:r>
+    </w:p>
+    <w:p>
+      <w:pPr>
+        <w:rPr>
+          <w:b/>
+        </w:rPr>
+      </w:pPr>
+      <w:r>
+        <w:rPr>
+          <w:b/>
+        </w:rPr>
         <w:t>Exercício 2:</w:t>
       </w:r>
     </w:p>
@@ -965,10 +1441,18 @@
           <w:b/>
         </w:rPr>
       </w:pPr>
-      <w:r>
+    </w:p>
+    <w:p>
+      <w:pPr>
         <w:rPr>
           <w:b/>
         </w:rPr>
+      </w:pPr>
+      <w:r>
+        <w:rPr>
+          <w:b/>
+        </w:rPr>
+        <w:lastRenderedPageBreak/>
         <w:t>Exercício 4:</w:t>
       </w:r>
     </w:p>
@@ -980,57 +1464,110 @@
         <w:t xml:space="preserve"> </w:t>
       </w:r>
       <w:r>
-        <w:rPr>
-          <w:u w:val="single"/>
-        </w:rPr>
-        <w:t>Memori</w:t>
+        <w:t>Processos escolhidos:</w:t>
+      </w:r>
+    </w:p>
+    <w:p>
+      <w:proofErr w:type="spellStart"/>
+      <w:r>
+        <w:t>Notepad</w:t>
+      </w:r>
+      <w:proofErr w:type="spellEnd"/>
+      <w:r>
+        <w:t xml:space="preserve"> +</w:t>
+      </w:r>
+      <w:proofErr w:type="gramStart"/>
+      <w:r>
+        <w:t xml:space="preserve">+ </w:t>
+      </w:r>
+      <w:r>
+        <w:t xml:space="preserve"> :</w:t>
+      </w:r>
+      <w:proofErr w:type="gramEnd"/>
+      <w:r>
+        <w:t xml:space="preserve"> kernel32.dll -&gt; 0x76D60000 ;  user32.dll -&gt; 0x76C00000</w:t>
+      </w:r>
+    </w:p>
+    <w:p>
+      <w:r>
+        <w:t xml:space="preserve">Adobe </w:t>
+      </w:r>
+      <w:proofErr w:type="spellStart"/>
+      <w:proofErr w:type="gramStart"/>
+      <w:r>
+        <w:t>Reader</w:t>
+      </w:r>
+      <w:proofErr w:type="spellEnd"/>
+      <w:r>
+        <w:t xml:space="preserve">  :</w:t>
+      </w:r>
+      <w:proofErr w:type="gramEnd"/>
+      <w:r>
+        <w:t xml:space="preserve"> kernel32.dll -&gt; 0x76D60000 ;  user32.dll -&gt; 0x76C00000</w:t>
+      </w:r>
+    </w:p>
+    <w:p>
+      <w:r>
+        <w:t xml:space="preserve">Através do </w:t>
+      </w:r>
+      <w:proofErr w:type="spellStart"/>
+      <w:r>
+        <w:t>VMap</w:t>
+      </w:r>
+      <w:proofErr w:type="spellEnd"/>
+      <w:r>
+        <w:t xml:space="preserve"> verificamos que ambas as </w:t>
+      </w:r>
+      <w:proofErr w:type="spellStart"/>
+      <w:r>
+        <w:t>dll’s</w:t>
+      </w:r>
+      <w:proofErr w:type="spellEnd"/>
+      <w:r>
+        <w:t xml:space="preserve"> partilham o mesmo endereço em ambos os processos. Desta forma podemos observar a memoria partilhada do Windows entre processos, sendo que as paginas destes processos são marcadas como </w:t>
+      </w:r>
+      <w:proofErr w:type="spellStart"/>
+      <w:r>
+        <w:t>Read-Only</w:t>
+      </w:r>
+      <w:proofErr w:type="spellEnd"/>
+      <w:r>
+        <w:t xml:space="preserve"> e </w:t>
+      </w:r>
+      <w:proofErr w:type="spellStart"/>
+      <w:r>
+        <w:t>Copy-on-Write</w:t>
+      </w:r>
+      <w:proofErr w:type="spellEnd"/>
+      <w:r>
+        <w:t>.</w:t>
+      </w:r>
+    </w:p>
+    <w:p>
+      <w:r>
+        <w:t>b)</w:t>
+      </w:r>
+      <w:r>
+        <w:t xml:space="preserve"> O </w:t>
+      </w:r>
+      <w:proofErr w:type="spellStart"/>
+      <w:r>
+        <w:t>loader</w:t>
+      </w:r>
+      <w:proofErr w:type="spellEnd"/>
+      <w:r>
+        <w:t xml:space="preserve"> procede à realocação das mesmas para outros endereços (isto ocorre em tempo de carregamento). Para evitar esta realocação em tempo de carregamento é possível utilizar o utilitário </w:t>
+      </w:r>
+      <w:proofErr w:type="spellStart"/>
+      <w:r>
+        <w:t>rebase</w:t>
+      </w:r>
+      <w:proofErr w:type="spellEnd"/>
+      <w:r>
+        <w:t xml:space="preserve"> para mudar os endereços antecipadamente e assim evitar intersecções.</w:t>
       </w:r>
       <w:bookmarkStart w:id="0" w:name="_GoBack"/>
       <w:bookmarkEnd w:id="0"/>
-      <w:r>
-        <w:rPr>
-          <w:u w:val="single"/>
-        </w:rPr>
-        <w:t>a</w:t>
-      </w:r>
-      <w:r>
-        <w:t xml:space="preserve"> partilhada entre processos em </w:t>
-      </w:r>
-      <w:proofErr w:type="spellStart"/>
-      <w:r>
-        <w:t>read</w:t>
-      </w:r>
-      <w:proofErr w:type="spellEnd"/>
-      <w:r>
-        <w:t>.</w:t>
-      </w:r>
-    </w:p>
-    <w:p>
-      <w:r>
-        <w:t>b)</w:t>
-      </w:r>
-      <w:r>
-        <w:t xml:space="preserve"> </w:t>
-      </w:r>
-      <w:r>
-        <w:t xml:space="preserve">O </w:t>
-      </w:r>
-      <w:proofErr w:type="spellStart"/>
-      <w:r>
-        <w:t>loader</w:t>
-      </w:r>
-      <w:proofErr w:type="spellEnd"/>
-      <w:r>
-        <w:t xml:space="preserve"> procede à realocação das mesmas para outros endereços (isto ocorre em tempo de carregamento). Para evitar esta realocação em tempo de carregamento é possível utilizar o utilitário </w:t>
-      </w:r>
-      <w:proofErr w:type="spellStart"/>
-      <w:r>
-        <w:t>rebase</w:t>
-      </w:r>
-      <w:proofErr w:type="spellEnd"/>
-      <w:r>
-        <w:t xml:space="preserve"> para mudar os endereços antecipadamente e assim evitar intersecções.</w:t>
-      </w:r>
     </w:p>
     <w:sectPr>
       <w:pgSz w:w="11906" w:h="16838"/>
@@ -1040,6 +1577,103 @@
     </w:sectPr>
   </w:body>
 </w:document>
+</file>
+
+<file path=word/numbering.xml><?xml version="1.0" encoding="utf-8"?>
+<w:numbering xmlns:wpc="http://schemas.microsoft.com/office/word/2010/wordprocessingCanvas" xmlns:cx="http://schemas.microsoft.com/office/drawing/2014/chartex" xmlns:cx1="http://schemas.microsoft.com/office/drawing/2015/9/8/chartex" xmlns:cx2="http://schemas.microsoft.com/office/drawing/2015/10/21/chartex" xmlns:cx3="http://schemas.microsoft.com/office/drawing/2016/5/9/chartex" xmlns:cx4="http://schemas.microsoft.com/office/drawing/2016/5/10/chartex" xmlns:cx5="http://schemas.microsoft.com/office/drawing/2016/5/11/chartex" xmlns:mc="http://schemas.openxmlformats.org/markup-compatibility/2006" xmlns:o="urn:schemas-microsoft-com:office:office" xmlns:r="http://schemas.openxmlformats.org/officeDocument/2006/relationships" xmlns:m="http://schemas.openxmlformats.org/officeDocument/2006/math" xmlns:v="urn:schemas-microsoft-com:vml" xmlns:wp14="http://schemas.microsoft.com/office/word/2010/wordprocessingDrawing" xmlns:wp="http://schemas.openxmlformats.org/drawingml/2006/wordprocessingDrawing" xmlns:w10="urn:schemas-microsoft-com:office:word" xmlns:w="http://schemas.openxmlformats.org/wordprocessingml/2006/main" xmlns:w14="http://schemas.microsoft.com/office/word/2010/wordml" xmlns:w15="http://schemas.microsoft.com/office/word/2012/wordml" xmlns:w16se="http://schemas.microsoft.com/office/word/2015/wordml/symex" xmlns:wpg="http://schemas.microsoft.com/office/word/2010/wordprocessingGroup" xmlns:wpi="http://schemas.microsoft.com/office/word/2010/wordprocessingInk" xmlns:wne="http://schemas.microsoft.com/office/word/2006/wordml" xmlns:wps="http://schemas.microsoft.com/office/word/2010/wordprocessingShape" mc:Ignorable="w14 w15 w16se wp14">
+  <w:abstractNum w:abstractNumId="0" w15:restartNumberingAfterBreak="0">
+    <w:nsid w:val="01FA03B9"/>
+    <w:multiLevelType w:val="hybridMultilevel"/>
+    <w:tmpl w:val="583A200E"/>
+    <w:lvl w:ilvl="0" w:tplc="08160017">
+      <w:start w:val="1"/>
+      <w:numFmt w:val="lowerLetter"/>
+      <w:lvlText w:val="%1)"/>
+      <w:lvlJc w:val="left"/>
+      <w:pPr>
+        <w:ind w:left="720" w:hanging="360"/>
+      </w:pPr>
+      <w:rPr>
+        <w:rFonts w:hint="default"/>
+      </w:rPr>
+    </w:lvl>
+    <w:lvl w:ilvl="1" w:tplc="08160019" w:tentative="1">
+      <w:start w:val="1"/>
+      <w:numFmt w:val="lowerLetter"/>
+      <w:lvlText w:val="%2."/>
+      <w:lvlJc w:val="left"/>
+      <w:pPr>
+        <w:ind w:left="1440" w:hanging="360"/>
+      </w:pPr>
+    </w:lvl>
+    <w:lvl w:ilvl="2" w:tplc="0816001B" w:tentative="1">
+      <w:start w:val="1"/>
+      <w:numFmt w:val="lowerRoman"/>
+      <w:lvlText w:val="%3."/>
+      <w:lvlJc w:val="right"/>
+      <w:pPr>
+        <w:ind w:left="2160" w:hanging="180"/>
+      </w:pPr>
+    </w:lvl>
+    <w:lvl w:ilvl="3" w:tplc="0816000F" w:tentative="1">
+      <w:start w:val="1"/>
+      <w:numFmt w:val="decimal"/>
+      <w:lvlText w:val="%4."/>
+      <w:lvlJc w:val="left"/>
+      <w:pPr>
+        <w:ind w:left="2880" w:hanging="360"/>
+      </w:pPr>
+    </w:lvl>
+    <w:lvl w:ilvl="4" w:tplc="08160019" w:tentative="1">
+      <w:start w:val="1"/>
+      <w:numFmt w:val="lowerLetter"/>
+      <w:lvlText w:val="%5."/>
+      <w:lvlJc w:val="left"/>
+      <w:pPr>
+        <w:ind w:left="3600" w:hanging="360"/>
+      </w:pPr>
+    </w:lvl>
+    <w:lvl w:ilvl="5" w:tplc="0816001B" w:tentative="1">
+      <w:start w:val="1"/>
+      <w:numFmt w:val="lowerRoman"/>
+      <w:lvlText w:val="%6."/>
+      <w:lvlJc w:val="right"/>
+      <w:pPr>
+        <w:ind w:left="4320" w:hanging="180"/>
+      </w:pPr>
+    </w:lvl>
+    <w:lvl w:ilvl="6" w:tplc="0816000F" w:tentative="1">
+      <w:start w:val="1"/>
+      <w:numFmt w:val="decimal"/>
+      <w:lvlText w:val="%7."/>
+      <w:lvlJc w:val="left"/>
+      <w:pPr>
+        <w:ind w:left="5040" w:hanging="360"/>
+      </w:pPr>
+    </w:lvl>
+    <w:lvl w:ilvl="7" w:tplc="08160019" w:tentative="1">
+      <w:start w:val="1"/>
+      <w:numFmt w:val="lowerLetter"/>
+      <w:lvlText w:val="%8."/>
+      <w:lvlJc w:val="left"/>
+      <w:pPr>
+        <w:ind w:left="5760" w:hanging="360"/>
+      </w:pPr>
+    </w:lvl>
+    <w:lvl w:ilvl="8" w:tplc="0816001B" w:tentative="1">
+      <w:start w:val="1"/>
+      <w:numFmt w:val="lowerRoman"/>
+      <w:lvlText w:val="%9."/>
+      <w:lvlJc w:val="right"/>
+      <w:pPr>
+        <w:ind w:left="6480" w:hanging="180"/>
+      </w:pPr>
+    </w:lvl>
+  </w:abstractNum>
+  <w:num w:numId="1">
+    <w:abstractNumId w:val="0"/>
+  </w:num>
+</w:numbering>
 </file>
 
 <file path=word/styles.xml><?xml version="1.0" encoding="utf-8"?>
@@ -1466,6 +2100,27 @@
     <w:semiHidden/>
     <w:unhideWhenUsed/>
   </w:style>
+  <w:style w:type="paragraph" w:styleId="PargrafodaLista">
+    <w:name w:val="List Paragraph"/>
+    <w:basedOn w:val="Normal"/>
+    <w:uiPriority w:val="34"/>
+    <w:qFormat/>
+    <w:rsid w:val="000E2CDE"/>
+    <w:pPr>
+      <w:ind w:left="720"/>
+      <w:contextualSpacing/>
+    </w:pPr>
+  </w:style>
+  <w:style w:type="character" w:styleId="TextodoMarcadordePosio">
+    <w:name w:val="Placeholder Text"/>
+    <w:basedOn w:val="Tipodeletrapredefinidodopargrafo"/>
+    <w:uiPriority w:val="99"/>
+    <w:semiHidden/>
+    <w:rsid w:val="000E2CDE"/>
+    <w:rPr>
+      <w:color w:val="808080"/>
+    </w:rPr>
+  </w:style>
 </w:styles>
 </file>
 
@@ -1735,7 +2390,7 @@
 </file>
 
 <file path=customXml/itemProps1.xml><?xml version="1.0" encoding="utf-8"?>
-<ds:datastoreItem xmlns:ds="http://schemas.openxmlformats.org/officeDocument/2006/customXml" ds:itemID="{1953364B-E49F-471C-9D74-7C5B654927E6}">
+<ds:datastoreItem xmlns:ds="http://schemas.openxmlformats.org/officeDocument/2006/customXml" ds:itemID="{B5D17988-A40A-4D14-BA0B-760E6858A435}">
   <ds:schemaRefs>
     <ds:schemaRef ds:uri="http://schemas.openxmlformats.org/officeDocument/2006/bibliography"/>
   </ds:schemaRefs>

</xml_diff>

<commit_message>
what i know is here :P
</commit_message>
<xml_diff>
--- a/Relatorio1.docx
+++ b/Relatorio1.docx
@@ -742,268 +742,210 @@
       </w:r>
     </w:p>
     <w:p>
+      <w:r>
+        <w:t>d)</w:t>
+      </w:r>
+    </w:p>
+    <w:p>
+      <w:r>
+        <w:tab/>
+      </w:r>
+      <w:proofErr w:type="spellStart"/>
+      <w:proofErr w:type="gramStart"/>
+      <w:r>
+        <w:t>ii</w:t>
+      </w:r>
+      <w:proofErr w:type="spellEnd"/>
+      <w:r>
+        <w:t>) Se</w:t>
+      </w:r>
+      <w:proofErr w:type="gramEnd"/>
+      <w:r>
+        <w:t xml:space="preserve"> retirarmos uma das duas permissões então parte das instruções funciona e a outra parte não.</w:t>
+      </w:r>
+    </w:p>
+    <w:p>
       <w:pPr>
         <w:rPr>
           <w:b/>
-        </w:rPr>
-      </w:pPr>
+          <w:lang w:val="en-US"/>
+        </w:rPr>
+      </w:pPr>
+      <w:proofErr w:type="spellStart"/>
       <w:r>
         <w:rPr>
           <w:b/>
-        </w:rPr>
-        <w:t>Exercício 2:</w:t>
-      </w:r>
-    </w:p>
-    <w:p>
-      <w:r>
+          <w:lang w:val="en-US"/>
+        </w:rPr>
+        <w:t>Exercício</w:t>
+      </w:r>
+      <w:proofErr w:type="spellEnd"/>
+      <w:r>
+        <w:rPr>
+          <w:b/>
+          <w:lang w:val="en-US"/>
+        </w:rPr>
+        <w:t xml:space="preserve"> 2:</w:t>
+      </w:r>
+    </w:p>
+    <w:p>
+      <w:pPr>
+        <w:rPr>
+          <w:lang w:val="en-US"/>
+        </w:rPr>
+      </w:pPr>
+      <w:r>
+        <w:rPr>
+          <w:lang w:val="en-US"/>
+        </w:rPr>
         <w:t>a)</w:t>
       </w:r>
       <w:r>
+        <w:rPr>
+          <w:lang w:val="en-US"/>
+        </w:rPr>
         <w:t xml:space="preserve"> </w:t>
       </w:r>
     </w:p>
     <w:p>
       <w:pPr>
         <w:ind w:firstLine="708"/>
-      </w:pPr>
-      <w:r>
-        <w:t xml:space="preserve">1)A </w:t>
-      </w:r>
-      <w:proofErr w:type="spellStart"/>
-      <w:r>
-        <w:t>trap</w:t>
-      </w:r>
-      <w:proofErr w:type="spellEnd"/>
-      <w:r>
-        <w:t xml:space="preserve"> to </w:t>
-      </w:r>
-      <w:proofErr w:type="spellStart"/>
-      <w:r>
-        <w:t>the</w:t>
-      </w:r>
-      <w:proofErr w:type="spellEnd"/>
-      <w:r>
+        <w:rPr>
+          <w:lang w:val="en-US"/>
+        </w:rPr>
+      </w:pPr>
+      <w:r>
+        <w:rPr>
+          <w:lang w:val="en-US"/>
+        </w:rPr>
+        <w:t xml:space="preserve">1)A trap to the kernel occurs. </w:t>
+      </w:r>
+    </w:p>
+    <w:p>
+      <w:pPr>
+        <w:ind w:left="708"/>
+        <w:rPr>
+          <w:lang w:val="en-US"/>
+        </w:rPr>
+      </w:pPr>
+      <w:r>
+        <w:rPr>
+          <w:lang w:val="en-US"/>
+        </w:rPr>
+        <w:t xml:space="preserve">2)The kernel builds a machine-independent descriptor telling what happened. </w:t>
+      </w:r>
+    </w:p>
+    <w:p>
+      <w:pPr>
+        <w:ind w:left="708"/>
+        <w:rPr>
+          <w:lang w:val="en-US"/>
+        </w:rPr>
+      </w:pPr>
+      <w:r>
+        <w:rPr>
+          <w:lang w:val="en-US"/>
+        </w:rPr>
+        <w:t>3)The kernel passes the descriptor to the memory-manager part of the executive. 4)The memory-manager checks the access for validity.</w:t>
+      </w:r>
+    </w:p>
+    <w:p>
+      <w:pPr>
+        <w:ind w:left="708"/>
+        <w:rPr>
+          <w:lang w:val="en-US"/>
+        </w:rPr>
+      </w:pPr>
+      <w:r>
+        <w:rPr>
+          <w:lang w:val="en-US"/>
+        </w:rPr>
+        <w:t xml:space="preserve">5)case the faulted page falls within a </w:t>
+      </w:r>
+      <w:proofErr w:type="spellStart"/>
+      <w:r>
+        <w:rPr>
+          <w:lang w:val="en-US"/>
+        </w:rPr>
+        <w:t>commited</w:t>
+      </w:r>
+      <w:proofErr w:type="spellEnd"/>
+      <w:r>
+        <w:rPr>
+          <w:lang w:val="en-US"/>
+        </w:rPr>
+        <w:t xml:space="preserve"> region, it looks for the address in the list of VADs and finds (or creates) the process page-table entry. case the faulted page be a shared page, the memory manager creates a copy of it, being now allowed to be edited.</w:t>
+      </w:r>
+    </w:p>
+    <w:p>
+      <w:r>
+        <w:t xml:space="preserve">b) </w:t>
+      </w:r>
+      <w:proofErr w:type="spellStart"/>
+      <w:r>
+        <w:t>Prepaging</w:t>
+      </w:r>
+      <w:proofErr w:type="spellEnd"/>
+      <w:r>
+        <w:t xml:space="preserve"> – As páginas referentes não entram diretamente na tabela de páginas do processo, mas sim para o standby </w:t>
+      </w:r>
+      <w:proofErr w:type="spellStart"/>
+      <w:r>
+        <w:t>list</w:t>
+      </w:r>
+      <w:proofErr w:type="spellEnd"/>
+      <w:r>
+        <w:t xml:space="preserve">, em que poderão ser utilizadas ou não pelo processo. A Microsoft chama-lhe de </w:t>
+      </w:r>
+      <w:proofErr w:type="spellStart"/>
+      <w:r>
+        <w:rPr>
+          <w:i/>
+        </w:rPr>
+        <w:t>Super</w:t>
+      </w:r>
+      <w:proofErr w:type="spellEnd"/>
+      <w:r>
+        <w:rPr>
+          <w:i/>
+        </w:rPr>
         <w:t xml:space="preserve"> </w:t>
       </w:r>
       <w:proofErr w:type="spellStart"/>
       <w:r>
-        <w:t>kernel</w:t>
-      </w:r>
-      <w:proofErr w:type="spellEnd"/>
-      <w:r>
-        <w:t xml:space="preserve"> </w:t>
-      </w:r>
-      <w:proofErr w:type="spellStart"/>
-      <w:r>
-        <w:t>occurs</w:t>
-      </w:r>
-      <w:proofErr w:type="spellEnd"/>
-      <w:r>
-        <w:t xml:space="preserve">. </w:t>
-      </w:r>
-    </w:p>
-    <w:p>
-      <w:pPr>
-        <w:ind w:left="708"/>
-      </w:pPr>
-      <w:r>
-        <w:t>2)</w:t>
-      </w:r>
-      <w:proofErr w:type="spellStart"/>
-      <w:r>
-        <w:t>The</w:t>
-      </w:r>
-      <w:proofErr w:type="spellEnd"/>
-      <w:r>
-        <w:t xml:space="preserve"> </w:t>
-      </w:r>
-      <w:proofErr w:type="spellStart"/>
-      <w:r>
-        <w:t>kernel</w:t>
-      </w:r>
-      <w:proofErr w:type="spellEnd"/>
-      <w:r>
-        <w:t xml:space="preserve"> </w:t>
-      </w:r>
-      <w:proofErr w:type="spellStart"/>
-      <w:r>
-        <w:t>builds</w:t>
-      </w:r>
-      <w:proofErr w:type="spellEnd"/>
-      <w:r>
-        <w:t xml:space="preserve"> a </w:t>
-      </w:r>
-      <w:proofErr w:type="spellStart"/>
-      <w:r>
-        <w:t>machine-independent</w:t>
-      </w:r>
-      <w:proofErr w:type="spellEnd"/>
-      <w:r>
-        <w:t xml:space="preserve"> </w:t>
-      </w:r>
-      <w:proofErr w:type="spellStart"/>
-      <w:r>
-        <w:t>descriptor</w:t>
-      </w:r>
-      <w:proofErr w:type="spellEnd"/>
-      <w:r>
-        <w:t xml:space="preserve"> </w:t>
-      </w:r>
-      <w:proofErr w:type="spellStart"/>
-      <w:r>
-        <w:t>telling</w:t>
-      </w:r>
-      <w:proofErr w:type="spellEnd"/>
-      <w:r>
-        <w:t xml:space="preserve"> </w:t>
-      </w:r>
-      <w:proofErr w:type="spellStart"/>
-      <w:r>
-        <w:t>what</w:t>
-      </w:r>
-      <w:proofErr w:type="spellEnd"/>
-      <w:r>
-        <w:t xml:space="preserve"> </w:t>
-      </w:r>
-      <w:proofErr w:type="spellStart"/>
-      <w:r>
-        <w:t>happened</w:t>
-      </w:r>
-      <w:proofErr w:type="spellEnd"/>
-      <w:r>
-        <w:t xml:space="preserve">. </w:t>
-      </w:r>
-    </w:p>
-    <w:p>
-      <w:pPr>
-        <w:ind w:left="708"/>
-      </w:pPr>
-      <w:r>
-        <w:t>3)</w:t>
-      </w:r>
-      <w:proofErr w:type="spellStart"/>
-      <w:r>
-        <w:t>The</w:t>
-      </w:r>
-      <w:proofErr w:type="spellEnd"/>
-      <w:r>
-        <w:t xml:space="preserve"> </w:t>
-      </w:r>
-      <w:proofErr w:type="spellStart"/>
-      <w:r>
-        <w:t>kernel</w:t>
-      </w:r>
-      <w:proofErr w:type="spellEnd"/>
-      <w:r>
-        <w:t xml:space="preserve"> passes </w:t>
-      </w:r>
-      <w:proofErr w:type="spellStart"/>
-      <w:r>
-        <w:t>the</w:t>
-      </w:r>
-      <w:proofErr w:type="spellEnd"/>
-      <w:r>
-        <w:t xml:space="preserve"> </w:t>
-      </w:r>
-      <w:proofErr w:type="spellStart"/>
-      <w:r>
-        <w:t>descriptor</w:t>
-      </w:r>
-      <w:proofErr w:type="spellEnd"/>
-      <w:r>
-        <w:t xml:space="preserve"> to </w:t>
-      </w:r>
-      <w:proofErr w:type="spellStart"/>
-      <w:r>
-        <w:t>the</w:t>
-      </w:r>
-      <w:proofErr w:type="spellEnd"/>
-      <w:r>
-        <w:t xml:space="preserve"> </w:t>
-      </w:r>
-      <w:proofErr w:type="spellStart"/>
-      <w:r>
-        <w:t>memory</w:t>
-      </w:r>
-      <w:proofErr w:type="spellEnd"/>
-      <w:r>
-        <w:t xml:space="preserve">-manager </w:t>
-      </w:r>
-      <w:proofErr w:type="spellStart"/>
-      <w:r>
-        <w:t>part</w:t>
-      </w:r>
-      <w:proofErr w:type="spellEnd"/>
-      <w:r>
-        <w:t xml:space="preserve"> </w:t>
-      </w:r>
-      <w:proofErr w:type="spellStart"/>
-      <w:r>
-        <w:t>of</w:t>
-      </w:r>
-      <w:proofErr w:type="spellEnd"/>
-      <w:r>
-        <w:t xml:space="preserve"> </w:t>
-      </w:r>
-      <w:proofErr w:type="spellStart"/>
-      <w:r>
-        <w:t>the</w:t>
-      </w:r>
-      <w:proofErr w:type="spellEnd"/>
-      <w:r>
-        <w:t xml:space="preserve"> </w:t>
-      </w:r>
-      <w:proofErr w:type="spellStart"/>
-      <w:r>
-        <w:t>executive</w:t>
-      </w:r>
-      <w:proofErr w:type="spellEnd"/>
-      <w:r>
-        <w:t>. 4)</w:t>
-      </w:r>
-      <w:proofErr w:type="spellStart"/>
-      <w:r>
-        <w:t>The</w:t>
-      </w:r>
-      <w:proofErr w:type="spellEnd"/>
-      <w:r>
-        <w:t xml:space="preserve"> </w:t>
-      </w:r>
-      <w:proofErr w:type="spellStart"/>
-      <w:r>
-        <w:t>memory</w:t>
-      </w:r>
-      <w:proofErr w:type="spellEnd"/>
-      <w:r>
-        <w:t xml:space="preserve">-manager </w:t>
-      </w:r>
-      <w:proofErr w:type="spellStart"/>
-      <w:r>
-        <w:t>checks</w:t>
-      </w:r>
-      <w:proofErr w:type="spellEnd"/>
-      <w:r>
-        <w:t xml:space="preserve"> </w:t>
-      </w:r>
-      <w:proofErr w:type="spellStart"/>
-      <w:r>
-        <w:t>the</w:t>
-      </w:r>
-      <w:proofErr w:type="spellEnd"/>
-      <w:r>
-        <w:t xml:space="preserve"> </w:t>
-      </w:r>
-      <w:proofErr w:type="spellStart"/>
-      <w:r>
-        <w:t>access</w:t>
-      </w:r>
-      <w:proofErr w:type="spellEnd"/>
-      <w:r>
-        <w:t xml:space="preserve"> for </w:t>
-      </w:r>
-      <w:proofErr w:type="spellStart"/>
-      <w:r>
-        <w:t>validity</w:t>
+        <w:rPr>
+          <w:i/>
+        </w:rPr>
+        <w:t>Fetch</w:t>
+      </w:r>
+      <w:proofErr w:type="spellEnd"/>
+      <w:r>
+        <w:t xml:space="preserve">. Em que este método tenta </w:t>
+      </w:r>
+      <w:proofErr w:type="spellStart"/>
+      <w:r>
+        <w:t>prepaginar</w:t>
+      </w:r>
+      <w:proofErr w:type="spellEnd"/>
+      <w:r>
+        <w:t xml:space="preserve"> muitas das páginas necessárias, ainda que não tenham sido necessárias. Reduz a latência no inicio de cada processo. É também mais fácil carregar estas páginas, visto que estão no disco e o tempo de leitura é reduzido.</w:t>
+      </w:r>
+    </w:p>
+    <w:p>
+      <w:r>
+        <w:t xml:space="preserve">c) Segundo o autor, o que leva a um soft </w:t>
+      </w:r>
+      <w:proofErr w:type="spellStart"/>
+      <w:r>
+        <w:t>fault</w:t>
+      </w:r>
+      <w:proofErr w:type="spellEnd"/>
+      <w:r>
+        <w:t xml:space="preserve"> é quando um processo tenta aceder a informação que anda está em memória principal, mais concretamente em na lista de stand </w:t>
+      </w:r>
+      <w:proofErr w:type="spellStart"/>
+      <w:r>
+        <w:t>by</w:t>
       </w:r>
       <w:proofErr w:type="spellEnd"/>
       <w:r>
@@ -1011,420 +953,29 @@
       </w:r>
     </w:p>
     <w:p>
-      <w:pPr>
-        <w:ind w:left="708"/>
-      </w:pPr>
-      <w:r>
-        <w:t xml:space="preserve">5)case </w:t>
-      </w:r>
-      <w:proofErr w:type="spellStart"/>
-      <w:r>
-        <w:t>the</w:t>
-      </w:r>
-      <w:proofErr w:type="spellEnd"/>
-      <w:r>
-        <w:t xml:space="preserve"> </w:t>
-      </w:r>
-      <w:proofErr w:type="spellStart"/>
-      <w:r>
-        <w:t>faulted</w:t>
-      </w:r>
-      <w:proofErr w:type="spellEnd"/>
-      <w:r>
-        <w:t xml:space="preserve"> </w:t>
-      </w:r>
-      <w:proofErr w:type="spellStart"/>
-      <w:r>
-        <w:t>page</w:t>
-      </w:r>
-      <w:proofErr w:type="spellEnd"/>
-      <w:r>
-        <w:t xml:space="preserve"> </w:t>
-      </w:r>
-      <w:proofErr w:type="spellStart"/>
-      <w:r>
-        <w:t>falls</w:t>
-      </w:r>
-      <w:proofErr w:type="spellEnd"/>
-      <w:r>
-        <w:t xml:space="preserve"> </w:t>
-      </w:r>
-      <w:proofErr w:type="spellStart"/>
-      <w:r>
-        <w:t>within</w:t>
-      </w:r>
-      <w:proofErr w:type="spellEnd"/>
-      <w:r>
-        <w:t xml:space="preserve"> a </w:t>
-      </w:r>
-      <w:proofErr w:type="spellStart"/>
-      <w:r>
-        <w:t>commited</w:t>
-      </w:r>
-      <w:proofErr w:type="spellEnd"/>
-      <w:r>
-        <w:t xml:space="preserve"> </w:t>
-      </w:r>
-      <w:proofErr w:type="spellStart"/>
-      <w:r>
-        <w:t>region</w:t>
-      </w:r>
-      <w:proofErr w:type="spellEnd"/>
-      <w:r>
-        <w:t xml:space="preserve">, </w:t>
-      </w:r>
-      <w:proofErr w:type="spellStart"/>
-      <w:r>
-        <w:t>it</w:t>
-      </w:r>
-      <w:proofErr w:type="spellEnd"/>
-      <w:r>
-        <w:t xml:space="preserve"> looks for </w:t>
-      </w:r>
-      <w:proofErr w:type="spellStart"/>
-      <w:r>
-        <w:t>the</w:t>
-      </w:r>
-      <w:proofErr w:type="spellEnd"/>
-      <w:r>
-        <w:t xml:space="preserve"> </w:t>
-      </w:r>
-      <w:proofErr w:type="spellStart"/>
-      <w:r>
-        <w:t>address</w:t>
-      </w:r>
-      <w:proofErr w:type="spellEnd"/>
-      <w:r>
-        <w:t xml:space="preserve"> in </w:t>
-      </w:r>
-      <w:proofErr w:type="spellStart"/>
-      <w:r>
-        <w:t>the</w:t>
-      </w:r>
-      <w:proofErr w:type="spellEnd"/>
-      <w:r>
-        <w:t xml:space="preserve"> </w:t>
-      </w:r>
-      <w:proofErr w:type="spellStart"/>
-      <w:r>
-        <w:t>list</w:t>
-      </w:r>
-      <w:proofErr w:type="spellEnd"/>
-      <w:r>
-        <w:t xml:space="preserve"> </w:t>
-      </w:r>
-      <w:proofErr w:type="spellStart"/>
-      <w:r>
-        <w:t>of</w:t>
-      </w:r>
-      <w:proofErr w:type="spellEnd"/>
-      <w:r>
-        <w:t xml:space="preserve"> </w:t>
-      </w:r>
-      <w:proofErr w:type="spellStart"/>
-      <w:r>
-        <w:t>VADs</w:t>
-      </w:r>
-      <w:proofErr w:type="spellEnd"/>
-      <w:r>
-        <w:t xml:space="preserve"> </w:t>
-      </w:r>
-      <w:proofErr w:type="spellStart"/>
-      <w:r>
-        <w:t>and</w:t>
-      </w:r>
-      <w:proofErr w:type="spellEnd"/>
-      <w:r>
-        <w:t xml:space="preserve"> </w:t>
-      </w:r>
-      <w:proofErr w:type="spellStart"/>
-      <w:r>
-        <w:t>finds</w:t>
-      </w:r>
-      <w:proofErr w:type="spellEnd"/>
-      <w:r>
-        <w:t xml:space="preserve"> (</w:t>
-      </w:r>
-      <w:proofErr w:type="spellStart"/>
-      <w:r>
-        <w:t>or</w:t>
-      </w:r>
-      <w:proofErr w:type="spellEnd"/>
-      <w:r>
-        <w:t xml:space="preserve"> </w:t>
-      </w:r>
-      <w:proofErr w:type="spellStart"/>
-      <w:r>
-        <w:t>creates</w:t>
-      </w:r>
-      <w:proofErr w:type="spellEnd"/>
-      <w:r>
-        <w:t xml:space="preserve">) </w:t>
-      </w:r>
-      <w:proofErr w:type="spellStart"/>
-      <w:r>
-        <w:t>the</w:t>
-      </w:r>
-      <w:proofErr w:type="spellEnd"/>
-      <w:r>
-        <w:t xml:space="preserve"> </w:t>
-      </w:r>
-      <w:proofErr w:type="spellStart"/>
-      <w:r>
-        <w:t>process</w:t>
-      </w:r>
-      <w:proofErr w:type="spellEnd"/>
-      <w:r>
-        <w:t xml:space="preserve"> </w:t>
-      </w:r>
-      <w:proofErr w:type="spellStart"/>
-      <w:r>
-        <w:t>page-table</w:t>
-      </w:r>
-      <w:proofErr w:type="spellEnd"/>
-      <w:r>
-        <w:t xml:space="preserve"> </w:t>
-      </w:r>
-      <w:proofErr w:type="spellStart"/>
-      <w:r>
-        <w:t>entry</w:t>
-      </w:r>
-      <w:proofErr w:type="spellEnd"/>
-      <w:r>
-        <w:t xml:space="preserve">. case </w:t>
-      </w:r>
-      <w:proofErr w:type="spellStart"/>
-      <w:r>
-        <w:t>the</w:t>
-      </w:r>
-      <w:proofErr w:type="spellEnd"/>
-      <w:r>
-        <w:t xml:space="preserve"> </w:t>
-      </w:r>
-      <w:proofErr w:type="spellStart"/>
-      <w:r>
-        <w:t>faulted</w:t>
-      </w:r>
-      <w:proofErr w:type="spellEnd"/>
-      <w:r>
-        <w:t xml:space="preserve"> </w:t>
-      </w:r>
-      <w:proofErr w:type="spellStart"/>
-      <w:r>
-        <w:t>page</w:t>
-      </w:r>
-      <w:proofErr w:type="spellEnd"/>
-      <w:r>
-        <w:t xml:space="preserve"> </w:t>
-      </w:r>
-      <w:proofErr w:type="spellStart"/>
-      <w:r>
-        <w:t>be</w:t>
-      </w:r>
-      <w:proofErr w:type="spellEnd"/>
-      <w:r>
-        <w:t xml:space="preserve"> a </w:t>
-      </w:r>
-      <w:proofErr w:type="spellStart"/>
-      <w:r>
-        <w:t>shared</w:t>
-      </w:r>
-      <w:proofErr w:type="spellEnd"/>
-      <w:r>
-        <w:t xml:space="preserve"> </w:t>
-      </w:r>
-      <w:proofErr w:type="spellStart"/>
-      <w:r>
-        <w:t>page</w:t>
-      </w:r>
-      <w:proofErr w:type="spellEnd"/>
-      <w:r>
-        <w:t xml:space="preserve">, </w:t>
-      </w:r>
-      <w:proofErr w:type="spellStart"/>
-      <w:r>
-        <w:t>the</w:t>
-      </w:r>
-      <w:proofErr w:type="spellEnd"/>
-      <w:r>
-        <w:t xml:space="preserve"> </w:t>
-      </w:r>
-      <w:proofErr w:type="spellStart"/>
-      <w:r>
-        <w:t>memory</w:t>
-      </w:r>
-      <w:proofErr w:type="spellEnd"/>
-      <w:r>
-        <w:t xml:space="preserve"> manager </w:t>
-      </w:r>
-      <w:proofErr w:type="spellStart"/>
-      <w:r>
-        <w:t>creates</w:t>
-      </w:r>
-      <w:proofErr w:type="spellEnd"/>
-      <w:r>
-        <w:t xml:space="preserve"> a </w:t>
-      </w:r>
-      <w:proofErr w:type="spellStart"/>
-      <w:r>
-        <w:t>copy</w:t>
-      </w:r>
-      <w:proofErr w:type="spellEnd"/>
-      <w:r>
-        <w:t xml:space="preserve"> </w:t>
-      </w:r>
-      <w:proofErr w:type="spellStart"/>
-      <w:r>
-        <w:t>of</w:t>
-      </w:r>
-      <w:proofErr w:type="spellEnd"/>
-      <w:r>
-        <w:t xml:space="preserve"> </w:t>
-      </w:r>
-      <w:proofErr w:type="spellStart"/>
-      <w:r>
-        <w:t>it</w:t>
-      </w:r>
-      <w:proofErr w:type="spellEnd"/>
-      <w:r>
-        <w:t xml:space="preserve">, </w:t>
-      </w:r>
-      <w:proofErr w:type="spellStart"/>
-      <w:r>
-        <w:t>being</w:t>
-      </w:r>
-      <w:proofErr w:type="spellEnd"/>
-      <w:r>
-        <w:t xml:space="preserve"> </w:t>
-      </w:r>
-      <w:proofErr w:type="spellStart"/>
-      <w:r>
-        <w:t>now</w:t>
-      </w:r>
-      <w:proofErr w:type="spellEnd"/>
-      <w:r>
-        <w:t xml:space="preserve"> </w:t>
-      </w:r>
-      <w:proofErr w:type="spellStart"/>
-      <w:r>
-        <w:t>allowed</w:t>
-      </w:r>
-      <w:proofErr w:type="spellEnd"/>
-      <w:r>
-        <w:t xml:space="preserve"> to </w:t>
-      </w:r>
-      <w:proofErr w:type="spellStart"/>
-      <w:r>
-        <w:t>be</w:t>
-      </w:r>
-      <w:proofErr w:type="spellEnd"/>
-      <w:r>
-        <w:t xml:space="preserve"> </w:t>
-      </w:r>
-      <w:proofErr w:type="spellStart"/>
-      <w:r>
-        <w:t>edited</w:t>
-      </w:r>
-      <w:proofErr w:type="spellEnd"/>
-      <w:r>
-        <w:t>.</w:t>
-      </w:r>
-    </w:p>
-    <w:p>
-      <w:r>
-        <w:t xml:space="preserve">b) </w:t>
-      </w:r>
-      <w:proofErr w:type="spellStart"/>
-      <w:r>
-        <w:t>Prepaging</w:t>
-      </w:r>
-      <w:proofErr w:type="spellEnd"/>
-      <w:r>
-        <w:t xml:space="preserve"> – As páginas referentes não entram diretamente na tabela de páginas do processo, mas sim para o standby </w:t>
-      </w:r>
-      <w:proofErr w:type="spellStart"/>
-      <w:r>
-        <w:t>list</w:t>
-      </w:r>
-      <w:proofErr w:type="spellEnd"/>
-      <w:r>
-        <w:t xml:space="preserve">, em que poderão ser utilizadas ou não pelo processo. A Microsoft chama-lhe de </w:t>
+      <w:r>
+        <w:t xml:space="preserve">d) </w:t>
       </w:r>
       <w:proofErr w:type="spellStart"/>
       <w:r>
         <w:rPr>
           <w:i/>
         </w:rPr>
-        <w:t>Super</w:t>
+        <w:t>Swap</w:t>
       </w:r>
       <w:proofErr w:type="spellEnd"/>
       <w:r>
         <w:rPr>
           <w:i/>
         </w:rPr>
-        <w:t xml:space="preserve"> </w:t>
-      </w:r>
-      <w:proofErr w:type="spellStart"/>
-      <w:r>
-        <w:rPr>
-          <w:i/>
-        </w:rPr>
-        <w:t>Fetch</w:t>
-      </w:r>
-      <w:proofErr w:type="spellEnd"/>
-      <w:r>
-        <w:t xml:space="preserve">. Em que este método tenta </w:t>
-      </w:r>
-      <w:proofErr w:type="spellStart"/>
-      <w:r>
-        <w:t>prepaginar</w:t>
-      </w:r>
-      <w:proofErr w:type="spellEnd"/>
-      <w:r>
-        <w:t xml:space="preserve"> muitas das páginas necessárias, ainda que não tenham sido necessárias. Reduz a latência no inicio de cada processo. É também mais fácil carregar estas páginas, visto que estão no disco e o tempo de leitura é reduzido.</w:t>
-      </w:r>
-    </w:p>
-    <w:p>
-      <w:r>
-        <w:t xml:space="preserve">c) Segundo o autor, o que leva a um soft </w:t>
-      </w:r>
-      <w:proofErr w:type="spellStart"/>
-      <w:r>
-        <w:t>fault</w:t>
-      </w:r>
-      <w:proofErr w:type="spellEnd"/>
-      <w:r>
-        <w:t xml:space="preserve"> é quando um processo tenta aceder a informação que anda está em memória principal, mais concretamente em na lista de stand </w:t>
-      </w:r>
-      <w:proofErr w:type="spellStart"/>
-      <w:r>
-        <w:t>by</w:t>
-      </w:r>
-      <w:proofErr w:type="spellEnd"/>
-      <w:r>
-        <w:t>.</w:t>
-      </w:r>
-    </w:p>
-    <w:p>
-      <w:r>
-        <w:t xml:space="preserve">d) </w:t>
-      </w:r>
-      <w:proofErr w:type="spellStart"/>
-      <w:r>
-        <w:rPr>
-          <w:i/>
-        </w:rPr>
-        <w:t>Swap</w:t>
-      </w:r>
-      <w:proofErr w:type="spellEnd"/>
-      <w:r>
-        <w:rPr>
-          <w:i/>
-        </w:rPr>
         <w:t xml:space="preserve"> file</w:t>
       </w:r>
       <w:r>
-        <w:t xml:space="preserve"> consiste em garantir mais memória a processos que tenham estão a ser utilizados como principais, ou seja, que não estão em segundo plano. O espaço de memória para estes últimos é limitado, em que poderão ser substituídos por espaço de memória dos processos principais. Esta técnica foi desenvolvida para realizar menos operações </w:t>
+        <w:t xml:space="preserve"> consiste em garantir mais memória a processos que tenham estão a ser utilizados como principais, ou seja, que não estão em segundo plano. O espaço de memória para estes </w:t>
+      </w:r>
+      <w:r>
+        <w:lastRenderedPageBreak/>
+        <w:t xml:space="preserve">últimos é limitado, em que poderão ser substituídos por espaço de memória dos processos principais. Esta técnica foi desenvolvida para realizar menos operações </w:t>
       </w:r>
       <w:proofErr w:type="gramStart"/>
       <w:r>
@@ -1436,138 +987,195 @@
       </w:r>
     </w:p>
     <w:p>
+      <w:proofErr w:type="gramStart"/>
+      <w:r>
+        <w:t>e)Não</w:t>
+      </w:r>
+      <w:proofErr w:type="gramEnd"/>
+      <w:r>
+        <w:t xml:space="preserve"> comete nenhuma erro pois nas arquiteturas x86 e x64 os endereços virtuais (bem como as PTES) são de 64 bits. Ora com o DEP é evitado que </w:t>
+      </w:r>
+      <w:r>
+        <w:t xml:space="preserve">código seja corrido a partir de </w:t>
+      </w:r>
+      <w:proofErr w:type="spellStart"/>
+      <w:r>
+        <w:t>heap’s</w:t>
+      </w:r>
+      <w:proofErr w:type="spellEnd"/>
+      <w:r>
+        <w:t xml:space="preserve"> de predefinição, de </w:t>
+      </w:r>
+      <w:proofErr w:type="spellStart"/>
+      <w:r>
+        <w:t>stacks</w:t>
+      </w:r>
+      <w:proofErr w:type="spellEnd"/>
+      <w:r>
+        <w:t xml:space="preserve">, etc. A partir do Windows 8 é usada a tecnologia que é um bit para proteger zonas de memória de </w:t>
+      </w:r>
+      <w:proofErr w:type="spellStart"/>
+      <w:r>
+        <w:t>malwares</w:t>
+      </w:r>
+      <w:proofErr w:type="spellEnd"/>
+      <w:r>
+        <w:t>. Com estas duas tecnologias é importante perceber que já não é necessário guardar dados em zonas de memória apenas a 64 bits (falando a 32 bits claro), isto é, independentemente da arquitetura que esteja a ser usa, os endereços virtuais são a 64 bits.</w:t>
+      </w:r>
+    </w:p>
+    <w:p>
       <w:pPr>
         <w:rPr>
           <w:b/>
         </w:rPr>
       </w:pPr>
-    </w:p>
-    <w:p>
-      <w:pPr>
-        <w:rPr>
-          <w:b/>
-        </w:rPr>
-      </w:pPr>
-      <w:r>
-        <w:rPr>
-          <w:b/>
-        </w:rPr>
-        <w:lastRenderedPageBreak/>
-        <w:t>Exercício 4:</w:t>
-      </w:r>
-    </w:p>
-    <w:p>
-      <w:r>
-        <w:t>a)</w:t>
-      </w:r>
-      <w:r>
-        <w:t xml:space="preserve"> </w:t>
-      </w:r>
-      <w:r>
-        <w:t>Processos escolhidos:</w:t>
-      </w:r>
-    </w:p>
-    <w:p>
-      <w:proofErr w:type="spellStart"/>
-      <w:r>
-        <w:t>Notepad</w:t>
-      </w:r>
-      <w:proofErr w:type="spellEnd"/>
-      <w:r>
-        <w:t xml:space="preserve"> +</w:t>
-      </w:r>
-      <w:proofErr w:type="gramStart"/>
-      <w:r>
-        <w:t xml:space="preserve">+ </w:t>
-      </w:r>
-      <w:r>
-        <w:t xml:space="preserve"> :</w:t>
-      </w:r>
-      <w:proofErr w:type="gramEnd"/>
-      <w:r>
-        <w:t xml:space="preserve"> kernel32.dll -&gt; 0x76D60000 ;  user32.dll -&gt; 0x76C00000</w:t>
-      </w:r>
-    </w:p>
-    <w:p>
-      <w:r>
-        <w:t xml:space="preserve">Adobe </w:t>
-      </w:r>
-      <w:proofErr w:type="spellStart"/>
-      <w:proofErr w:type="gramStart"/>
-      <w:r>
-        <w:t>Reader</w:t>
-      </w:r>
-      <w:proofErr w:type="spellEnd"/>
-      <w:r>
-        <w:t xml:space="preserve">  :</w:t>
-      </w:r>
-      <w:proofErr w:type="gramEnd"/>
-      <w:r>
-        <w:t xml:space="preserve"> kernel32.dll -&gt; 0x76D60000 ;  user32.dll -&gt; 0x76C00000</w:t>
-      </w:r>
-    </w:p>
-    <w:p>
-      <w:r>
-        <w:t xml:space="preserve">Através do </w:t>
-      </w:r>
-      <w:proofErr w:type="spellStart"/>
-      <w:r>
-        <w:t>VMap</w:t>
-      </w:r>
-      <w:proofErr w:type="spellEnd"/>
-      <w:r>
-        <w:t xml:space="preserve"> verificamos que ambas as </w:t>
-      </w:r>
-      <w:proofErr w:type="spellStart"/>
-      <w:r>
-        <w:t>dll’s</w:t>
-      </w:r>
-      <w:proofErr w:type="spellEnd"/>
-      <w:r>
-        <w:t xml:space="preserve"> partilham o mesmo endereço em ambos os processos. Desta forma podemos observar a memoria partilhada do Windows entre processos, sendo que as paginas destes processos são marcadas como </w:t>
-      </w:r>
-      <w:proofErr w:type="spellStart"/>
-      <w:r>
-        <w:t>Read-Only</w:t>
-      </w:r>
-      <w:proofErr w:type="spellEnd"/>
-      <w:r>
-        <w:t xml:space="preserve"> e </w:t>
-      </w:r>
-      <w:proofErr w:type="spellStart"/>
-      <w:r>
-        <w:t>Copy-on-Write</w:t>
-      </w:r>
-      <w:proofErr w:type="spellEnd"/>
-      <w:r>
-        <w:t>.</w:t>
-      </w:r>
-    </w:p>
-    <w:p>
-      <w:r>
-        <w:t>b)</w:t>
-      </w:r>
-      <w:r>
-        <w:t xml:space="preserve"> O </w:t>
-      </w:r>
-      <w:proofErr w:type="spellStart"/>
-      <w:r>
-        <w:t>loader</w:t>
-      </w:r>
-      <w:proofErr w:type="spellEnd"/>
-      <w:r>
-        <w:t xml:space="preserve"> procede à realocação das mesmas para outros endereços (isto ocorre em tempo de carregamento). Para evitar esta realocação em tempo de carregamento é possível utilizar o utilitário </w:t>
-      </w:r>
-      <w:proofErr w:type="spellStart"/>
-      <w:r>
-        <w:t>rebase</w:t>
-      </w:r>
-      <w:proofErr w:type="spellEnd"/>
-      <w:r>
-        <w:t xml:space="preserve"> para mudar os endereços antecipadamente e assim evitar intersecções.</w:t>
-      </w:r>
       <w:bookmarkStart w:id="0" w:name="_GoBack"/>
       <w:bookmarkEnd w:id="0"/>
+    </w:p>
+    <w:p>
+      <w:pPr>
+        <w:rPr>
+          <w:b/>
+        </w:rPr>
+      </w:pPr>
+      <w:r>
+        <w:rPr>
+          <w:b/>
+        </w:rPr>
+        <w:t>Exercício 4:</w:t>
+      </w:r>
+    </w:p>
+    <w:p>
+      <w:r>
+        <w:t>a)</w:t>
+      </w:r>
+      <w:r>
+        <w:t xml:space="preserve"> </w:t>
+      </w:r>
+      <w:r>
+        <w:t>Processos escolhidos:</w:t>
+      </w:r>
+    </w:p>
+    <w:p>
+      <w:pPr>
+        <w:rPr>
+          <w:lang w:val="en-US"/>
+        </w:rPr>
+      </w:pPr>
+      <w:r>
+        <w:rPr>
+          <w:lang w:val="en-US"/>
+        </w:rPr>
+        <w:t>Notepad +</w:t>
+      </w:r>
+      <w:proofErr w:type="gramStart"/>
+      <w:r>
+        <w:rPr>
+          <w:lang w:val="en-US"/>
+        </w:rPr>
+        <w:t xml:space="preserve">+ </w:t>
+      </w:r>
+      <w:r>
+        <w:rPr>
+          <w:lang w:val="en-US"/>
+        </w:rPr>
+        <w:t xml:space="preserve"> :</w:t>
+      </w:r>
+      <w:proofErr w:type="gramEnd"/>
+      <w:r>
+        <w:rPr>
+          <w:lang w:val="en-US"/>
+        </w:rPr>
+        <w:t xml:space="preserve"> kernel32.dll -&gt; 0x76D60000 ;  user32.dll -&gt; 0x76C00000</w:t>
+      </w:r>
+    </w:p>
+    <w:p>
+      <w:pPr>
+        <w:rPr>
+          <w:lang w:val="en-US"/>
+        </w:rPr>
+      </w:pPr>
+      <w:r>
+        <w:rPr>
+          <w:lang w:val="en-US"/>
+        </w:rPr>
+        <w:t xml:space="preserve">Adobe </w:t>
+      </w:r>
+      <w:proofErr w:type="gramStart"/>
+      <w:r>
+        <w:rPr>
+          <w:lang w:val="en-US"/>
+        </w:rPr>
+        <w:t>Reader  :</w:t>
+      </w:r>
+      <w:proofErr w:type="gramEnd"/>
+      <w:r>
+        <w:rPr>
+          <w:lang w:val="en-US"/>
+        </w:rPr>
+        <w:t xml:space="preserve"> kernel32.dll -&gt; 0x76D60000 ;  user32.dll -&gt; 0x76C00000</w:t>
+      </w:r>
+    </w:p>
+    <w:p>
+      <w:r>
+        <w:t xml:space="preserve">Através do </w:t>
+      </w:r>
+      <w:proofErr w:type="spellStart"/>
+      <w:r>
+        <w:t>VMap</w:t>
+      </w:r>
+      <w:proofErr w:type="spellEnd"/>
+      <w:r>
+        <w:t xml:space="preserve"> verificamos que ambas as </w:t>
+      </w:r>
+      <w:proofErr w:type="spellStart"/>
+      <w:r>
+        <w:t>dll’s</w:t>
+      </w:r>
+      <w:proofErr w:type="spellEnd"/>
+      <w:r>
+        <w:t xml:space="preserve"> partilham o mesmo endereço em ambos os processos. Desta forma podemos observar a memoria partilhada do Windows entre processos, sendo que as paginas destes processos são marcadas como </w:t>
+      </w:r>
+      <w:proofErr w:type="spellStart"/>
+      <w:r>
+        <w:t>Read-Only</w:t>
+      </w:r>
+      <w:proofErr w:type="spellEnd"/>
+      <w:r>
+        <w:t xml:space="preserve"> e </w:t>
+      </w:r>
+      <w:proofErr w:type="spellStart"/>
+      <w:r>
+        <w:t>Copy-on-Write</w:t>
+      </w:r>
+      <w:proofErr w:type="spellEnd"/>
+      <w:r>
+        <w:t>.</w:t>
+      </w:r>
+    </w:p>
+    <w:p>
+      <w:r>
+        <w:t>b)</w:t>
+      </w:r>
+      <w:r>
+        <w:t xml:space="preserve"> O </w:t>
+      </w:r>
+      <w:proofErr w:type="spellStart"/>
+      <w:r>
+        <w:t>loader</w:t>
+      </w:r>
+      <w:proofErr w:type="spellEnd"/>
+      <w:r>
+        <w:t xml:space="preserve"> procede à realocação das mesmas para outros endereços (isto ocorre em tempo de carregamento). Para evitar esta realocação em tempo de carregamento é possível utilizar o utilitário </w:t>
+      </w:r>
+      <w:proofErr w:type="spellStart"/>
+      <w:r>
+        <w:t>rebase</w:t>
+      </w:r>
+      <w:proofErr w:type="spellEnd"/>
+      <w:r>
+        <w:t xml:space="preserve"> para mudar os endereços antecipadamente e assim evitar intersecções.</w:t>
+      </w:r>
     </w:p>
     <w:sectPr>
       <w:pgSz w:w="11906" w:h="16838"/>
@@ -2390,7 +1998,7 @@
 </file>
 
 <file path=customXml/itemProps1.xml><?xml version="1.0" encoding="utf-8"?>
-<ds:datastoreItem xmlns:ds="http://schemas.openxmlformats.org/officeDocument/2006/customXml" ds:itemID="{B5D17988-A40A-4D14-BA0B-760E6858A435}">
+<ds:datastoreItem xmlns:ds="http://schemas.openxmlformats.org/officeDocument/2006/customXml" ds:itemID="{53F9AD52-859A-476D-884A-2129251686D4}">
   <ds:schemaRefs>
     <ds:schemaRef ds:uri="http://schemas.openxmlformats.org/officeDocument/2006/bibliography"/>
   </ds:schemaRefs>

</xml_diff>